<commit_message>
Update Project Outline and Scope.docx
</commit_message>
<xml_diff>
--- a/Documents/Project Outline and Scope.docx
+++ b/Documents/Project Outline and Scope.docx
@@ -122,30 +122,9 @@
           <w:sz w:val="24"/>
           <w:szCs w:val="24"/>
         </w:rPr>
-        <w:t xml:space="preserve"> which the group consisting of Bailey Carothers, Christopher Miller, and Cole Roper will design and implement.</w:t>
-      </w:r>
-    </w:p>
-    <w:p>
-      <w:pPr>
-        <w:spacing w:after="0" w:line="276" w:lineRule="auto"/>
-        <w:rPr>
-          <w:rFonts w:ascii="Times New Roman" w:hAnsi="Times New Roman" w:cs="Times New Roman"/>
-          <w:sz w:val="24"/>
-          <w:szCs w:val="24"/>
-        </w:rPr>
-      </w:pPr>
-      <w:r>
-        <w:rPr>
-          <w:rFonts w:ascii="Times New Roman" w:hAnsi="Times New Roman" w:cs="Times New Roman"/>
-          <w:sz w:val="24"/>
-          <w:szCs w:val="24"/>
-        </w:rPr>
-        <w:t xml:space="preserve"> </w:t>
-      </w:r>
-    </w:p>
-    <w:p>
-      <w:pPr>
-        <w:spacing w:line="276" w:lineRule="auto"/>
+        <w:t xml:space="preserve"> which the group consisting of </w:t>
+      </w:r>
+      <w:r>
         <w:rPr>
           <w:rFonts w:ascii="Times New Roman" w:hAnsi="Times New Roman" w:cs="Times New Roman"/>
           <w:b/>
@@ -153,8 +132,38 @@
           <w:sz w:val="24"/>
           <w:szCs w:val="24"/>
         </w:rPr>
-      </w:pPr>
-      <w:r>
+        <w:t>Bailey Carothers, Christopher Miller, and Cole Roper</w:t>
+      </w:r>
+      <w:r>
+        <w:rPr>
+          <w:rFonts w:ascii="Times New Roman" w:hAnsi="Times New Roman" w:cs="Times New Roman"/>
+          <w:sz w:val="24"/>
+          <w:szCs w:val="24"/>
+        </w:rPr>
+        <w:t xml:space="preserve"> will design and implement.</w:t>
+      </w:r>
+    </w:p>
+    <w:p>
+      <w:pPr>
+        <w:spacing w:after="0" w:line="276" w:lineRule="auto"/>
+        <w:rPr>
+          <w:rFonts w:ascii="Times New Roman" w:hAnsi="Times New Roman" w:cs="Times New Roman"/>
+          <w:sz w:val="24"/>
+          <w:szCs w:val="24"/>
+        </w:rPr>
+      </w:pPr>
+      <w:r>
+        <w:rPr>
+          <w:rFonts w:ascii="Times New Roman" w:hAnsi="Times New Roman" w:cs="Times New Roman"/>
+          <w:sz w:val="24"/>
+          <w:szCs w:val="24"/>
+        </w:rPr>
+        <w:t xml:space="preserve"> </w:t>
+      </w:r>
+    </w:p>
+    <w:p>
+      <w:pPr>
+        <w:spacing w:line="276" w:lineRule="auto"/>
         <w:rPr>
           <w:rFonts w:ascii="Times New Roman" w:hAnsi="Times New Roman" w:cs="Times New Roman"/>
           <w:b/>
@@ -162,58 +171,8 @@
           <w:sz w:val="24"/>
           <w:szCs w:val="24"/>
         </w:rPr>
-        <w:t xml:space="preserve">Scope: </w:t>
-      </w:r>
-    </w:p>
-    <w:p>
-      <w:pPr>
-        <w:spacing w:line="276" w:lineRule="auto"/>
-        <w:rPr>
-          <w:rFonts w:ascii="Times New Roman" w:hAnsi="Times New Roman" w:cs="Times New Roman"/>
-          <w:sz w:val="24"/>
-          <w:szCs w:val="24"/>
-        </w:rPr>
-      </w:pPr>
-      <w:r>
-        <w:rPr>
-          <w:rFonts w:ascii="Times New Roman" w:hAnsi="Times New Roman" w:cs="Times New Roman"/>
-          <w:sz w:val="24"/>
-          <w:szCs w:val="24"/>
-        </w:rPr>
-        <w:t xml:space="preserve">Insofar as scope is concerned, the goal is for our project to be a “bare-bones” demonstration of a support ticket management system that would be best suited for open-source community-driven endeavors. The project is designed around the concept of community </w:t>
-      </w:r>
-      <w:proofErr w:type="gramStart"/>
-      <w:r>
-        <w:rPr>
-          <w:rFonts w:ascii="Times New Roman" w:hAnsi="Times New Roman" w:cs="Times New Roman"/>
-          <w:sz w:val="24"/>
-          <w:szCs w:val="24"/>
-        </w:rPr>
-        <w:t>voting, and</w:t>
-      </w:r>
-      <w:proofErr w:type="gramEnd"/>
-      <w:r>
-        <w:rPr>
-          <w:rFonts w:ascii="Times New Roman" w:hAnsi="Times New Roman" w:cs="Times New Roman"/>
-          <w:sz w:val="24"/>
-          <w:szCs w:val="24"/>
-        </w:rPr>
-        <w:t xml:space="preserve"> is to be built such that a community as a whole decides what contributors should prioritize. The project will have a central hosted backend with a SQL/MariaDB database, have a functional web-based interface, and include many features one would expect of such a system (such as priority, tagging, classification of tickets).</w:t>
-      </w:r>
-    </w:p>
-    <w:p>
-      <w:pPr>
-        <w:spacing w:line="276" w:lineRule="auto"/>
-        <w:rPr>
-          <w:rFonts w:ascii="Times New Roman" w:hAnsi="Times New Roman" w:cs="Times New Roman"/>
-          <w:sz w:val="24"/>
-          <w:szCs w:val="24"/>
-        </w:rPr>
-      </w:pPr>
-    </w:p>
-    <w:p>
-      <w:pPr>
-        <w:spacing w:line="276" w:lineRule="auto"/>
+      </w:pPr>
+      <w:r>
         <w:rPr>
           <w:rFonts w:ascii="Times New Roman" w:hAnsi="Times New Roman" w:cs="Times New Roman"/>
           <w:b/>
@@ -221,8 +180,58 @@
           <w:sz w:val="24"/>
           <w:szCs w:val="24"/>
         </w:rPr>
-      </w:pPr>
-      <w:r>
+        <w:t xml:space="preserve">Scope: </w:t>
+      </w:r>
+    </w:p>
+    <w:p>
+      <w:pPr>
+        <w:spacing w:line="276" w:lineRule="auto"/>
+        <w:rPr>
+          <w:rFonts w:ascii="Times New Roman" w:hAnsi="Times New Roman" w:cs="Times New Roman"/>
+          <w:sz w:val="24"/>
+          <w:szCs w:val="24"/>
+        </w:rPr>
+      </w:pPr>
+      <w:r>
+        <w:rPr>
+          <w:rFonts w:ascii="Times New Roman" w:hAnsi="Times New Roman" w:cs="Times New Roman"/>
+          <w:sz w:val="24"/>
+          <w:szCs w:val="24"/>
+        </w:rPr>
+        <w:t xml:space="preserve">Insofar as scope is concerned, the goal is for our project to be a “bare-bones” demonstration of a support ticket management system that would be best suited for open-source community-driven endeavors. The project is designed around the concept of community voting, and is to be built such that a community </w:t>
+      </w:r>
+      <w:proofErr w:type="gramStart"/>
+      <w:r>
+        <w:rPr>
+          <w:rFonts w:ascii="Times New Roman" w:hAnsi="Times New Roman" w:cs="Times New Roman"/>
+          <w:sz w:val="24"/>
+          <w:szCs w:val="24"/>
+        </w:rPr>
+        <w:t>as a whole decides</w:t>
+      </w:r>
+      <w:proofErr w:type="gramEnd"/>
+      <w:r>
+        <w:rPr>
+          <w:rFonts w:ascii="Times New Roman" w:hAnsi="Times New Roman" w:cs="Times New Roman"/>
+          <w:sz w:val="24"/>
+          <w:szCs w:val="24"/>
+        </w:rPr>
+        <w:t xml:space="preserve"> what contributors should prioritize. The project will have a central hosted backend with a SQL/MariaDB database, have a functional web-based interface, and include many features one would expect of such a system (such as priority, tagging, classification of tickets).</w:t>
+      </w:r>
+    </w:p>
+    <w:p>
+      <w:pPr>
+        <w:spacing w:line="276" w:lineRule="auto"/>
+        <w:rPr>
+          <w:rFonts w:ascii="Times New Roman" w:hAnsi="Times New Roman" w:cs="Times New Roman"/>
+          <w:sz w:val="24"/>
+          <w:szCs w:val="24"/>
+        </w:rPr>
+      </w:pPr>
+    </w:p>
+    <w:p>
+      <w:pPr>
+        <w:spacing w:line="276" w:lineRule="auto"/>
         <w:rPr>
           <w:rFonts w:ascii="Times New Roman" w:hAnsi="Times New Roman" w:cs="Times New Roman"/>
           <w:b/>
@@ -230,6 +239,15 @@
           <w:sz w:val="24"/>
           <w:szCs w:val="24"/>
         </w:rPr>
+      </w:pPr>
+      <w:r>
+        <w:rPr>
+          <w:rFonts w:ascii="Times New Roman" w:hAnsi="Times New Roman" w:cs="Times New Roman"/>
+          <w:b/>
+          <w:bCs/>
+          <w:sz w:val="24"/>
+          <w:szCs w:val="24"/>
+        </w:rPr>
         <w:t xml:space="preserve">Motivation: </w:t>
       </w:r>
     </w:p>
@@ -274,7 +292,7 @@
           <w:sz w:val="24"/>
           <w:szCs w:val="24"/>
         </w:rPr>
-        <w:t xml:space="preserve">In “classical” support ticket systems, issues are assigned a priority manually by the support team and based on the classification of the ticket. This proves very useful for extremely centralized initiatives, as well as for customer service agencies. This falls short, however, for less centralized, community-driven initiatives with a weaker sense of leadership. Who decides what needs to get done? Rather than vest faith in some individual or committee and compromise the open-source community-driven nature of a project, our goal is to make OurTicket an issue tracker for the community projects, where the users of the project alongside its contributors make democratic, decentralized decisions about what needs to be done. This allows for non-contributors to feel more involved in the open-source tools they </w:t>
+        <w:t xml:space="preserve">In “classical” support ticket systems, issues are assigned a priority manually by the support team and based on the classification of the ticket. This proves very useful for extremely centralized initiatives, as well as for customer service agencies. This falls short, however, for less centralized, community-driven initiatives with a weaker sense of leadership. Who decides what needs to get done? Rather than vest faith in some individual or committee and compromise the open-source community-driven nature of a project, our goal is to make OurTicket an issue tracker for the community projects, where the users of the project alongside its contributors make democratic, decentralized decisions about what needs to be done. This allows for non-contributors to feel more involved in the open-source tools they use, and can increase the effectiveness of contributors’ time since they can </w:t>
       </w:r>
       <w:proofErr w:type="gramStart"/>
       <w:r>
@@ -283,7 +301,7 @@
           <w:sz w:val="24"/>
           <w:szCs w:val="24"/>
         </w:rPr>
-        <w:t>use, and</w:t>
+        <w:t>works</w:t>
       </w:r>
       <w:proofErr w:type="gramEnd"/>
       <w:r>
@@ -292,7 +310,434 @@
           <w:sz w:val="24"/>
           <w:szCs w:val="24"/>
         </w:rPr>
-        <w:t xml:space="preserve"> can increase the effectiveness of contributors’ time since they can works towards community-decided initiatives. </w:t>
+        <w:t xml:space="preserve"> towards community-decided initiatives. </w:t>
+      </w:r>
+    </w:p>
+    <w:p>
+      <w:pPr>
+        <w:rPr>
+          <w:rFonts w:ascii="Times New Roman" w:hAnsi="Times New Roman" w:cs="Times New Roman"/>
+          <w:sz w:val="24"/>
+          <w:szCs w:val="24"/>
+        </w:rPr>
+      </w:pPr>
+      <w:r>
+        <w:rPr>
+          <w:rFonts w:ascii="Times New Roman" w:hAnsi="Times New Roman" w:cs="Times New Roman"/>
+          <w:sz w:val="24"/>
+          <w:szCs w:val="24"/>
+        </w:rPr>
+        <w:br w:type="page"/>
+      </w:r>
+    </w:p>
+    <w:p>
+      <w:pPr>
+        <w:spacing w:line="276" w:lineRule="auto"/>
+        <w:rPr>
+          <w:rFonts w:ascii="Times New Roman" w:hAnsi="Times New Roman" w:cs="Times New Roman"/>
+          <w:b/>
+          <w:bCs/>
+          <w:sz w:val="24"/>
+          <w:szCs w:val="24"/>
+        </w:rPr>
+      </w:pPr>
+      <w:r>
+        <w:rPr>
+          <w:rFonts w:ascii="Times New Roman" w:hAnsi="Times New Roman" w:cs="Times New Roman"/>
+          <w:b/>
+          <w:bCs/>
+          <w:sz w:val="24"/>
+          <w:szCs w:val="24"/>
+        </w:rPr>
+        <w:lastRenderedPageBreak/>
+        <w:t>Five Primary Features:</w:t>
+      </w:r>
+    </w:p>
+    <w:p>
+      <w:pPr>
+        <w:pStyle w:val="ListParagraph"/>
+        <w:numPr>
+          <w:ilvl w:val="0"/>
+          <w:numId w:val="1"/>
+        </w:numPr>
+        <w:spacing w:line="276" w:lineRule="auto"/>
+        <w:rPr>
+          <w:rFonts w:ascii="Times New Roman" w:hAnsi="Times New Roman" w:cs="Times New Roman"/>
+          <w:sz w:val="24"/>
+          <w:szCs w:val="24"/>
+        </w:rPr>
+      </w:pPr>
+      <w:r>
+        <w:rPr>
+          <w:rFonts w:ascii="Times New Roman" w:hAnsi="Times New Roman" w:cs="Times New Roman"/>
+          <w:sz w:val="24"/>
+          <w:szCs w:val="24"/>
+        </w:rPr>
+        <w:t>Online Database-centric backend.</w:t>
+      </w:r>
+    </w:p>
+    <w:p>
+      <w:pPr>
+        <w:pStyle w:val="ListParagraph"/>
+        <w:numPr>
+          <w:ilvl w:val="1"/>
+          <w:numId w:val="1"/>
+        </w:numPr>
+        <w:spacing w:line="276" w:lineRule="auto"/>
+        <w:rPr>
+          <w:rFonts w:ascii="Times New Roman" w:hAnsi="Times New Roman" w:cs="Times New Roman"/>
+          <w:sz w:val="24"/>
+          <w:szCs w:val="24"/>
+        </w:rPr>
+      </w:pPr>
+      <w:r>
+        <w:rPr>
+          <w:rFonts w:ascii="Times New Roman" w:hAnsi="Times New Roman" w:cs="Times New Roman"/>
+          <w:sz w:val="24"/>
+          <w:szCs w:val="24"/>
+        </w:rPr>
+        <w:t xml:space="preserve">The issue tracker is not local, and will be hosted on a Raspberry Pi 4. This will allow us to access the tracker and its issues remotely through a web interface. </w:t>
+      </w:r>
+    </w:p>
+    <w:p>
+      <w:pPr>
+        <w:pStyle w:val="ListParagraph"/>
+        <w:numPr>
+          <w:ilvl w:val="1"/>
+          <w:numId w:val="1"/>
+        </w:numPr>
+        <w:spacing w:line="276" w:lineRule="auto"/>
+        <w:rPr>
+          <w:rFonts w:ascii="Times New Roman" w:hAnsi="Times New Roman" w:cs="Times New Roman"/>
+          <w:sz w:val="24"/>
+          <w:szCs w:val="24"/>
+        </w:rPr>
+      </w:pPr>
+      <w:r>
+        <w:rPr>
+          <w:rFonts w:ascii="Times New Roman" w:hAnsi="Times New Roman" w:cs="Times New Roman"/>
+          <w:sz w:val="24"/>
+          <w:szCs w:val="24"/>
+        </w:rPr>
+        <w:t>Issues will be stored in a (likely MariaDB) database on the Pi 4.</w:t>
+      </w:r>
+    </w:p>
+    <w:p>
+      <w:pPr>
+        <w:pStyle w:val="ListParagraph"/>
+        <w:numPr>
+          <w:ilvl w:val="1"/>
+          <w:numId w:val="1"/>
+        </w:numPr>
+        <w:spacing w:line="276" w:lineRule="auto"/>
+        <w:rPr>
+          <w:rFonts w:ascii="Times New Roman" w:hAnsi="Times New Roman" w:cs="Times New Roman"/>
+          <w:sz w:val="24"/>
+          <w:szCs w:val="24"/>
+        </w:rPr>
+      </w:pPr>
+      <w:r>
+        <w:rPr>
+          <w:rFonts w:ascii="Times New Roman" w:hAnsi="Times New Roman" w:cs="Times New Roman"/>
+          <w:sz w:val="24"/>
+          <w:szCs w:val="24"/>
+        </w:rPr>
+        <w:t>Users will, through a web interface, perform various actions on the database. These will be handled through webservice-</w:t>
+      </w:r>
+      <w:proofErr w:type="spellStart"/>
+      <w:r>
+        <w:rPr>
+          <w:rFonts w:ascii="Times New Roman" w:hAnsi="Times New Roman" w:cs="Times New Roman"/>
+          <w:sz w:val="24"/>
+          <w:szCs w:val="24"/>
+        </w:rPr>
+        <w:t>esque</w:t>
+      </w:r>
+      <w:proofErr w:type="spellEnd"/>
+      <w:r>
+        <w:rPr>
+          <w:rFonts w:ascii="Times New Roman" w:hAnsi="Times New Roman" w:cs="Times New Roman"/>
+          <w:sz w:val="24"/>
+          <w:szCs w:val="24"/>
+        </w:rPr>
+        <w:t xml:space="preserve"> microservices.</w:t>
+      </w:r>
+    </w:p>
+    <w:p>
+      <w:pPr>
+        <w:pStyle w:val="ListParagraph"/>
+        <w:numPr>
+          <w:ilvl w:val="0"/>
+          <w:numId w:val="1"/>
+        </w:numPr>
+        <w:spacing w:line="276" w:lineRule="auto"/>
+        <w:rPr>
+          <w:rFonts w:ascii="Times New Roman" w:hAnsi="Times New Roman" w:cs="Times New Roman"/>
+          <w:sz w:val="24"/>
+          <w:szCs w:val="24"/>
+        </w:rPr>
+      </w:pPr>
+      <w:r>
+        <w:rPr>
+          <w:rFonts w:ascii="Times New Roman" w:hAnsi="Times New Roman" w:cs="Times New Roman"/>
+          <w:sz w:val="24"/>
+          <w:szCs w:val="24"/>
+        </w:rPr>
+        <w:t>Open / Close / Read ticket</w:t>
+      </w:r>
+    </w:p>
+    <w:p>
+      <w:pPr>
+        <w:pStyle w:val="ListParagraph"/>
+        <w:numPr>
+          <w:ilvl w:val="1"/>
+          <w:numId w:val="1"/>
+        </w:numPr>
+        <w:spacing w:line="276" w:lineRule="auto"/>
+        <w:rPr>
+          <w:rFonts w:ascii="Times New Roman" w:hAnsi="Times New Roman" w:cs="Times New Roman"/>
+          <w:sz w:val="24"/>
+          <w:szCs w:val="24"/>
+        </w:rPr>
+      </w:pPr>
+      <w:r>
+        <w:rPr>
+          <w:rFonts w:ascii="Times New Roman" w:hAnsi="Times New Roman" w:cs="Times New Roman"/>
+          <w:sz w:val="24"/>
+          <w:szCs w:val="24"/>
+        </w:rPr>
+        <w:t xml:space="preserve">The key component of any ticket management system is, of course, the tickets. Users will be able to remotely read, create, and close tickets. </w:t>
+      </w:r>
+    </w:p>
+    <w:p>
+      <w:pPr>
+        <w:pStyle w:val="ListParagraph"/>
+        <w:numPr>
+          <w:ilvl w:val="0"/>
+          <w:numId w:val="1"/>
+        </w:numPr>
+        <w:spacing w:line="276" w:lineRule="auto"/>
+        <w:rPr>
+          <w:rFonts w:ascii="Times New Roman" w:hAnsi="Times New Roman" w:cs="Times New Roman"/>
+          <w:sz w:val="24"/>
+          <w:szCs w:val="24"/>
+        </w:rPr>
+      </w:pPr>
+      <w:r>
+        <w:rPr>
+          <w:rFonts w:ascii="Times New Roman" w:hAnsi="Times New Roman" w:cs="Times New Roman"/>
+          <w:sz w:val="24"/>
+          <w:szCs w:val="24"/>
+        </w:rPr>
+        <w:t>Ca</w:t>
+      </w:r>
+      <w:r>
+        <w:rPr>
+          <w:rFonts w:ascii="Times New Roman" w:hAnsi="Times New Roman" w:cs="Times New Roman"/>
+          <w:sz w:val="24"/>
+          <w:szCs w:val="24"/>
+        </w:rPr>
+        <w:t>te</w:t>
+      </w:r>
+      <w:r>
+        <w:rPr>
+          <w:rFonts w:ascii="Times New Roman" w:hAnsi="Times New Roman" w:cs="Times New Roman"/>
+          <w:sz w:val="24"/>
+          <w:szCs w:val="24"/>
+        </w:rPr>
+        <w:t>gorizable ticket class</w:t>
+      </w:r>
+    </w:p>
+    <w:p>
+      <w:pPr>
+        <w:pStyle w:val="ListParagraph"/>
+        <w:numPr>
+          <w:ilvl w:val="1"/>
+          <w:numId w:val="1"/>
+        </w:numPr>
+        <w:spacing w:line="276" w:lineRule="auto"/>
+        <w:rPr>
+          <w:rFonts w:ascii="Times New Roman" w:hAnsi="Times New Roman" w:cs="Times New Roman"/>
+          <w:sz w:val="24"/>
+          <w:szCs w:val="24"/>
+        </w:rPr>
+      </w:pPr>
+      <w:r>
+        <w:rPr>
+          <w:rFonts w:ascii="Times New Roman" w:hAnsi="Times New Roman" w:cs="Times New Roman"/>
+          <w:sz w:val="24"/>
+          <w:szCs w:val="24"/>
+        </w:rPr>
+        <w:t xml:space="preserve">Tickets can be assigned different “classes”. Feature request, bug report, and other classifications will allow individual tickets to be categorized. </w:t>
+      </w:r>
+    </w:p>
+    <w:p>
+      <w:pPr>
+        <w:pStyle w:val="ListParagraph"/>
+        <w:numPr>
+          <w:ilvl w:val="1"/>
+          <w:numId w:val="1"/>
+        </w:numPr>
+        <w:spacing w:line="276" w:lineRule="auto"/>
+        <w:rPr>
+          <w:rFonts w:ascii="Times New Roman" w:hAnsi="Times New Roman" w:cs="Times New Roman"/>
+          <w:sz w:val="24"/>
+          <w:szCs w:val="24"/>
+        </w:rPr>
+      </w:pPr>
+      <w:r>
+        <w:rPr>
+          <w:rFonts w:ascii="Times New Roman" w:hAnsi="Times New Roman" w:cs="Times New Roman"/>
+          <w:sz w:val="24"/>
+          <w:szCs w:val="24"/>
+        </w:rPr>
+        <w:t>Ticket category will be decided at ticket creation.</w:t>
+      </w:r>
+    </w:p>
+    <w:p>
+      <w:pPr>
+        <w:pStyle w:val="ListParagraph"/>
+        <w:numPr>
+          <w:ilvl w:val="0"/>
+          <w:numId w:val="1"/>
+        </w:numPr>
+        <w:spacing w:line="276" w:lineRule="auto"/>
+        <w:rPr>
+          <w:rFonts w:ascii="Times New Roman" w:hAnsi="Times New Roman" w:cs="Times New Roman"/>
+          <w:sz w:val="24"/>
+          <w:szCs w:val="24"/>
+        </w:rPr>
+      </w:pPr>
+      <w:r>
+        <w:rPr>
+          <w:rFonts w:ascii="Times New Roman" w:hAnsi="Times New Roman" w:cs="Times New Roman"/>
+          <w:sz w:val="24"/>
+          <w:szCs w:val="24"/>
+        </w:rPr>
+        <w:t>Ticket Priority</w:t>
+      </w:r>
+    </w:p>
+    <w:p>
+      <w:pPr>
+        <w:pStyle w:val="ListParagraph"/>
+        <w:numPr>
+          <w:ilvl w:val="1"/>
+          <w:numId w:val="1"/>
+        </w:numPr>
+        <w:spacing w:line="276" w:lineRule="auto"/>
+        <w:rPr>
+          <w:rFonts w:ascii="Times New Roman" w:hAnsi="Times New Roman" w:cs="Times New Roman"/>
+          <w:sz w:val="24"/>
+          <w:szCs w:val="24"/>
+        </w:rPr>
+      </w:pPr>
+      <w:r>
+        <w:rPr>
+          <w:rFonts w:ascii="Times New Roman" w:hAnsi="Times New Roman" w:cs="Times New Roman"/>
+          <w:sz w:val="24"/>
+          <w:szCs w:val="24"/>
+        </w:rPr>
+        <w:t xml:space="preserve">Tickets will be able to be publicly voted on to decide their priority. The system will automatically categorize each ticket by priority based on the number of votes it receives relative to the other tickets in the system. </w:t>
+      </w:r>
+    </w:p>
+    <w:p>
+      <w:pPr>
+        <w:pStyle w:val="ListParagraph"/>
+        <w:numPr>
+          <w:ilvl w:val="1"/>
+          <w:numId w:val="1"/>
+        </w:numPr>
+        <w:spacing w:line="276" w:lineRule="auto"/>
+        <w:rPr>
+          <w:rFonts w:ascii="Times New Roman" w:hAnsi="Times New Roman" w:cs="Times New Roman"/>
+          <w:sz w:val="24"/>
+          <w:szCs w:val="24"/>
+        </w:rPr>
+      </w:pPr>
+      <w:r>
+        <w:rPr>
+          <w:rFonts w:ascii="Times New Roman" w:hAnsi="Times New Roman" w:cs="Times New Roman"/>
+          <w:sz w:val="24"/>
+          <w:szCs w:val="24"/>
+        </w:rPr>
+        <w:t>Such a system is scalable, meaning a system with 3 tickets and 20 total votes should have no issues with priority classification, and neither should a project with 500 tickets and 50,000 votes.</w:t>
+      </w:r>
+    </w:p>
+    <w:p>
+      <w:pPr>
+        <w:pStyle w:val="ListParagraph"/>
+        <w:numPr>
+          <w:ilvl w:val="0"/>
+          <w:numId w:val="1"/>
+        </w:numPr>
+        <w:spacing w:line="276" w:lineRule="auto"/>
+        <w:rPr>
+          <w:rFonts w:ascii="Times New Roman" w:hAnsi="Times New Roman" w:cs="Times New Roman"/>
+          <w:sz w:val="24"/>
+          <w:szCs w:val="24"/>
+        </w:rPr>
+      </w:pPr>
+      <w:r>
+        <w:rPr>
+          <w:rFonts w:ascii="Times New Roman" w:hAnsi="Times New Roman" w:cs="Times New Roman"/>
+          <w:sz w:val="24"/>
+          <w:szCs w:val="24"/>
+        </w:rPr>
+        <w:t>User Privilege Levels</w:t>
+      </w:r>
+    </w:p>
+    <w:p>
+      <w:pPr>
+        <w:pStyle w:val="ListParagraph"/>
+        <w:numPr>
+          <w:ilvl w:val="1"/>
+          <w:numId w:val="1"/>
+        </w:numPr>
+        <w:spacing w:line="276" w:lineRule="auto"/>
+        <w:rPr>
+          <w:rFonts w:ascii="Times New Roman" w:hAnsi="Times New Roman" w:cs="Times New Roman"/>
+          <w:sz w:val="24"/>
+          <w:szCs w:val="24"/>
+        </w:rPr>
+      </w:pPr>
+      <w:r>
+        <w:rPr>
+          <w:rFonts w:ascii="Times New Roman" w:hAnsi="Times New Roman" w:cs="Times New Roman"/>
+          <w:sz w:val="24"/>
+          <w:szCs w:val="24"/>
+        </w:rPr>
+        <w:t xml:space="preserve">Users designated as “verified contributor” are the only ones able to close tickets. </w:t>
+      </w:r>
+    </w:p>
+    <w:p>
+      <w:pPr>
+        <w:pStyle w:val="ListParagraph"/>
+        <w:numPr>
+          <w:ilvl w:val="1"/>
+          <w:numId w:val="1"/>
+        </w:numPr>
+        <w:spacing w:line="276" w:lineRule="auto"/>
+        <w:rPr>
+          <w:rFonts w:ascii="Times New Roman" w:hAnsi="Times New Roman" w:cs="Times New Roman"/>
+          <w:sz w:val="24"/>
+          <w:szCs w:val="24"/>
+        </w:rPr>
+      </w:pPr>
+      <w:r>
+        <w:rPr>
+          <w:rFonts w:ascii="Times New Roman" w:hAnsi="Times New Roman" w:cs="Times New Roman"/>
+          <w:sz w:val="24"/>
+          <w:szCs w:val="24"/>
+        </w:rPr>
+        <w:t>Anyone can create and vote on a ticket</w:t>
+      </w:r>
+      <w:r>
+        <w:rPr>
+          <w:rFonts w:ascii="Times New Roman" w:hAnsi="Times New Roman" w:cs="Times New Roman"/>
+          <w:sz w:val="24"/>
+          <w:szCs w:val="24"/>
+        </w:rPr>
+        <w:t>.</w:t>
       </w:r>
     </w:p>
     <w:sectPr>
@@ -303,6 +748,103 @@
     </w:sectPr>
   </w:body>
 </w:document>
+</file>
+
+<file path=word/numbering.xml><?xml version="1.0" encoding="utf-8"?>
+<w:numbering xmlns:wpc="http://schemas.microsoft.com/office/word/2010/wordprocessingCanvas" xmlns:cx="http://schemas.microsoft.com/office/drawing/2014/chartex" xmlns:cx1="http://schemas.microsoft.com/office/drawing/2015/9/8/chartex" xmlns:cx2="http://schemas.microsoft.com/office/drawing/2015/10/21/chartex" xmlns:cx3="http://schemas.microsoft.com/office/drawing/2016/5/9/chartex" xmlns:cx4="http://schemas.microsoft.com/office/drawing/2016/5/10/chartex" xmlns:cx5="http://schemas.microsoft.com/office/drawing/2016/5/11/chartex" xmlns:cx6="http://schemas.microsoft.com/office/drawing/2016/5/12/chartex" xmlns:cx7="http://schemas.microsoft.com/office/drawing/2016/5/13/chartex" xmlns:cx8="http://schemas.microsoft.com/office/drawing/2016/5/14/chartex" xmlns:mc="http://schemas.openxmlformats.org/markup-compatibility/2006" xmlns:aink="http://schemas.microsoft.com/office/drawing/2016/ink" xmlns:am3d="http://schemas.microsoft.com/office/drawing/2017/model3d" xmlns:o="urn:schemas-microsoft-com:office:office" xmlns:r="http://schemas.openxmlformats.org/officeDocument/2006/relationships" xmlns:m="http://schemas.openxmlformats.org/officeDocument/2006/math" xmlns:v="urn:schemas-microsoft-com:vml" xmlns:wp14="http://schemas.microsoft.com/office/word/2010/wordprocessingDrawing" xmlns:wp="http://schemas.openxmlformats.org/drawingml/2006/wordprocessingDrawing" xmlns:w10="urn:schemas-microsoft-com:office:word" xmlns:w="http://schemas.openxmlformats.org/wordprocessingml/2006/main" xmlns:w14="http://schemas.microsoft.com/office/word/2010/wordml" xmlns:w15="http://schemas.microsoft.com/office/word/2012/wordml" xmlns:w16cex="http://schemas.microsoft.com/office/word/2018/wordml/cex" xmlns:w16cid="http://schemas.microsoft.com/office/word/2016/wordml/cid" xmlns:w16="http://schemas.microsoft.com/office/word/2018/wordml" xmlns:w16se="http://schemas.microsoft.com/office/word/2015/wordml/symex" xmlns:wpg="http://schemas.microsoft.com/office/word/2010/wordprocessingGroup" xmlns:wpi="http://schemas.microsoft.com/office/word/2010/wordprocessingInk" xmlns:wne="http://schemas.microsoft.com/office/word/2006/wordml" xmlns:wps="http://schemas.microsoft.com/office/word/2010/wordprocessingShape" mc:Ignorable="w14 w15 w16se w16cid w16 w16cex wp14">
+  <w:abstractNum w:abstractNumId="0" w15:restartNumberingAfterBreak="0">
+    <w:nsid w:val="497303D1"/>
+    <w:multiLevelType w:val="hybridMultilevel"/>
+    <w:tmpl w:val="D79C3A86"/>
+    <w:lvl w:ilvl="0" w:tplc="0409000F">
+      <w:start w:val="1"/>
+      <w:numFmt w:val="decimal"/>
+      <w:lvlText w:val="%1."/>
+      <w:lvlJc w:val="left"/>
+      <w:pPr>
+        <w:ind w:left="720" w:hanging="360"/>
+      </w:pPr>
+      <w:rPr>
+        <w:rFonts w:hint="default"/>
+      </w:rPr>
+    </w:lvl>
+    <w:lvl w:ilvl="1" w:tplc="04090019">
+      <w:start w:val="1"/>
+      <w:numFmt w:val="lowerLetter"/>
+      <w:lvlText w:val="%2."/>
+      <w:lvlJc w:val="left"/>
+      <w:pPr>
+        <w:ind w:left="1440" w:hanging="360"/>
+      </w:pPr>
+    </w:lvl>
+    <w:lvl w:ilvl="2" w:tplc="0409001B" w:tentative="1">
+      <w:start w:val="1"/>
+      <w:numFmt w:val="lowerRoman"/>
+      <w:lvlText w:val="%3."/>
+      <w:lvlJc w:val="right"/>
+      <w:pPr>
+        <w:ind w:left="2160" w:hanging="180"/>
+      </w:pPr>
+    </w:lvl>
+    <w:lvl w:ilvl="3" w:tplc="0409000F" w:tentative="1">
+      <w:start w:val="1"/>
+      <w:numFmt w:val="decimal"/>
+      <w:lvlText w:val="%4."/>
+      <w:lvlJc w:val="left"/>
+      <w:pPr>
+        <w:ind w:left="2880" w:hanging="360"/>
+      </w:pPr>
+    </w:lvl>
+    <w:lvl w:ilvl="4" w:tplc="04090019" w:tentative="1">
+      <w:start w:val="1"/>
+      <w:numFmt w:val="lowerLetter"/>
+      <w:lvlText w:val="%5."/>
+      <w:lvlJc w:val="left"/>
+      <w:pPr>
+        <w:ind w:left="3600" w:hanging="360"/>
+      </w:pPr>
+    </w:lvl>
+    <w:lvl w:ilvl="5" w:tplc="0409001B" w:tentative="1">
+      <w:start w:val="1"/>
+      <w:numFmt w:val="lowerRoman"/>
+      <w:lvlText w:val="%6."/>
+      <w:lvlJc w:val="right"/>
+      <w:pPr>
+        <w:ind w:left="4320" w:hanging="180"/>
+      </w:pPr>
+    </w:lvl>
+    <w:lvl w:ilvl="6" w:tplc="0409000F" w:tentative="1">
+      <w:start w:val="1"/>
+      <w:numFmt w:val="decimal"/>
+      <w:lvlText w:val="%7."/>
+      <w:lvlJc w:val="left"/>
+      <w:pPr>
+        <w:ind w:left="5040" w:hanging="360"/>
+      </w:pPr>
+    </w:lvl>
+    <w:lvl w:ilvl="7" w:tplc="04090019" w:tentative="1">
+      <w:start w:val="1"/>
+      <w:numFmt w:val="lowerLetter"/>
+      <w:lvlText w:val="%8."/>
+      <w:lvlJc w:val="left"/>
+      <w:pPr>
+        <w:ind w:left="5760" w:hanging="360"/>
+      </w:pPr>
+    </w:lvl>
+    <w:lvl w:ilvl="8" w:tplc="0409001B" w:tentative="1">
+      <w:start w:val="1"/>
+      <w:numFmt w:val="lowerRoman"/>
+      <w:lvlText w:val="%9."/>
+      <w:lvlJc w:val="right"/>
+      <w:pPr>
+        <w:ind w:left="6480" w:hanging="180"/>
+      </w:pPr>
+    </w:lvl>
+  </w:abstractNum>
+  <w:num w:numId="1">
+    <w:abstractNumId w:val="0"/>
+  </w:num>
+</w:numbering>
 </file>
 
 <file path=word/styles.xml><?xml version="1.0" encoding="utf-8"?>
@@ -731,6 +1273,17 @@
     <w:semiHidden/>
     <w:unhideWhenUsed/>
   </w:style>
+  <w:style w:type="paragraph" w:styleId="ListParagraph">
+    <w:name w:val="List Paragraph"/>
+    <w:basedOn w:val="Normal"/>
+    <w:uiPriority w:val="34"/>
+    <w:qFormat/>
+    <w:rsid w:val="00570CC2"/>
+    <w:pPr>
+      <w:ind w:left="720"/>
+      <w:contextualSpacing/>
+    </w:pPr>
+  </w:style>
 </w:styles>
 </file>
 

</xml_diff>